<commit_message>
fix deployment guide fix
</commit_message>
<xml_diff>
--- a/doc/aic/aic_valet_service_deployment_guide.docx
+++ b/doc/aic/aic_valet_service_deployment_guide.docx
@@ -5302,7 +5302,7 @@
           </mc:Choice>
           <mc:Fallback>
             <w:pict>
-              <v:shapetype w14:anchorId="5197E499" id="_x0000_t34" coordsize="21600,21600" o:spt="34" o:oned="t" adj="10800" path="m,l@0,0@0,21600,21600,21600e" filled="f">
+              <v:shapetype w14:anchorId="5BDA370E" id="_x0000_t34" coordsize="21600,21600" o:spt="34" o:oned="t" adj="10800" path="m,l@0,0@0,21600,21600,21600e" filled="f">
                 <v:stroke joinstyle="miter"/>
                 <v:formulas>
                   <v:f eqn="val #0"/>
@@ -5502,7 +5502,7 @@
           </mc:Choice>
           <mc:Fallback>
             <w:pict>
-              <v:shapetype w14:anchorId="28D6BDB3" id="_x0000_t32" coordsize="21600,21600" o:spt="32" o:oned="t" path="m,l21600,21600e" filled="f">
+              <v:shapetype w14:anchorId="2F94C4FF" id="_x0000_t32" coordsize="21600,21600" o:spt="32" o:oned="t" path="m,l21600,21600e" filled="f">
                 <v:path arrowok="t" fillok="f" o:connecttype="none"/>
                 <o:lock v:ext="edit" shapetype="t"/>
               </v:shapetype>
@@ -5578,7 +5578,7 @@
           </mc:Choice>
           <mc:Fallback>
             <w:pict>
-              <v:shape w14:anchorId="69A498A8" id="Straight Arrow Connector 125" o:spid="_x0000_s1026" type="#_x0000_t32" style="position:absolute;margin-left:184.7pt;margin-top:.25pt;width:87.05pt;height:58.85pt;flip:x;z-index:251671552;visibility:visible;mso-wrap-style:square;mso-width-percent:0;mso-height-percent:0;mso-wrap-distance-left:9pt;mso-wrap-distance-top:0;mso-wrap-distance-right:9pt;mso-wrap-distance-bottom:0;mso-position-horizontal:absolute;mso-position-horizontal-relative:text;mso-position-vertical:absolute;mso-position-vertical-relative:text;mso-width-percent:0;mso-height-percent:0;mso-width-relative:margin;mso-height-relative:margin" o:gfxdata="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" strokecolor="black [3200]" strokeweight="1.5pt">
+              <v:shape w14:anchorId="3F722911" id="Straight Arrow Connector 125" o:spid="_x0000_s1026" type="#_x0000_t32" style="position:absolute;margin-left:184.7pt;margin-top:.25pt;width:87.05pt;height:58.85pt;flip:x;z-index:251671552;visibility:visible;mso-wrap-style:square;mso-width-percent:0;mso-height-percent:0;mso-wrap-distance-left:9pt;mso-wrap-distance-top:0;mso-wrap-distance-right:9pt;mso-wrap-distance-bottom:0;mso-position-horizontal:absolute;mso-position-horizontal-relative:text;mso-position-vertical:absolute;mso-position-vertical-relative:text;mso-width-percent:0;mso-height-percent:0;mso-width-relative:margin;mso-height-relative:margin" o:gfxdata="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" strokecolor="black [3200]" strokeweight="1.5pt">
                 <v:stroke endarrow="block" joinstyle="miter"/>
               </v:shape>
             </w:pict>
@@ -8284,7 +8284,7 @@
           </mc:Choice>
           <mc:Fallback>
             <w:pict>
-              <v:shape w14:anchorId="5C5A7C6E" id="Straight Arrow Connector 133" o:spid="_x0000_s1026" type="#_x0000_t32" style="position:absolute;margin-left:488.95pt;margin-top:8.45pt;width:12.95pt;height:15.1pt;flip:x;z-index:251679744;visibility:visible;mso-wrap-style:square;mso-width-percent:0;mso-height-percent:0;mso-wrap-distance-left:9pt;mso-wrap-distance-top:0;mso-wrap-distance-right:9pt;mso-wrap-distance-bottom:0;mso-position-horizontal:absolute;mso-position-horizontal-relative:text;mso-position-vertical:absolute;mso-position-vertical-relative:text;mso-width-percent:0;mso-height-percent:0;mso-width-relative:margin;mso-height-relative:margin" o:gfxdata="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" strokecolor="#a8d08d [1945]" strokeweight="2pt">
+              <v:shape w14:anchorId="30692145" id="Straight Arrow Connector 133" o:spid="_x0000_s1026" type="#_x0000_t32" style="position:absolute;margin-left:488.95pt;margin-top:8.45pt;width:12.95pt;height:15.1pt;flip:x;z-index:251679744;visibility:visible;mso-wrap-style:square;mso-width-percent:0;mso-height-percent:0;mso-wrap-distance-left:9pt;mso-wrap-distance-top:0;mso-wrap-distance-right:9pt;mso-wrap-distance-bottom:0;mso-position-horizontal:absolute;mso-position-horizontal-relative:text;mso-position-vertical:absolute;mso-position-vertical-relative:text;mso-width-percent:0;mso-height-percent:0;mso-width-relative:margin;mso-height-relative:margin" o:gfxdata="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" strokecolor="#a8d08d [1945]" strokeweight="2pt">
                 <v:stroke endarrow="block" joinstyle="miter"/>
               </v:shape>
             </w:pict>
@@ -8362,7 +8362,7 @@
           </mc:Choice>
           <mc:Fallback>
             <w:pict>
-              <v:shape w14:anchorId="35E913F0" id="Straight Arrow Connector 10" o:spid="_x0000_s1026" type="#_x0000_t32" style="position:absolute;margin-left:63.25pt;margin-top:15.7pt;width:6.9pt;height:45.1pt;z-index:251687936;visibility:visible;mso-wrap-style:square;mso-width-percent:0;mso-height-percent:0;mso-wrap-distance-left:9pt;mso-wrap-distance-top:0;mso-wrap-distance-right:9pt;mso-wrap-distance-bottom:0;mso-position-horizontal:absolute;mso-position-horizontal-relative:left-margin-area;mso-position-vertical:absolute;mso-position-vertical-relative:text;mso-width-percent:0;mso-height-percent:0;mso-width-relative:margin;mso-height-relative:margin" o:gfxdata="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" strokecolor="#a8d08d [1945]" strokeweight="2pt">
+              <v:shape w14:anchorId="0C77A36D" id="Straight Arrow Connector 10" o:spid="_x0000_s1026" type="#_x0000_t32" style="position:absolute;margin-left:63.25pt;margin-top:15.7pt;width:6.9pt;height:45.1pt;z-index:251687936;visibility:visible;mso-wrap-style:square;mso-width-percent:0;mso-height-percent:0;mso-wrap-distance-left:9pt;mso-wrap-distance-top:0;mso-wrap-distance-right:9pt;mso-wrap-distance-bottom:0;mso-position-horizontal:absolute;mso-position-horizontal-relative:left-margin-area;mso-position-vertical:absolute;mso-position-vertical-relative:text;mso-width-percent:0;mso-height-percent:0;mso-width-relative:margin;mso-height-relative:margin" o:gfxdata="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" strokecolor="#a8d08d [1945]" strokeweight="2pt">
                 <v:stroke endarrow="block" joinstyle="miter"/>
                 <w10:wrap anchorx="margin"/>
               </v:shape>
@@ -8432,7 +8432,7 @@
           </mc:Choice>
           <mc:Fallback>
             <w:pict>
-              <v:shape w14:anchorId="2A7C3C74" id="Straight Arrow Connector 21" o:spid="_x0000_s1026" type="#_x0000_t32" style="position:absolute;margin-left:384.45pt;margin-top:13.2pt;width:31.9pt;height:22.55pt;flip:x y;z-index:251642880;visibility:visible;mso-wrap-style:square;mso-wrap-distance-left:9pt;mso-wrap-distance-top:0;mso-wrap-distance-right:9pt;mso-wrap-distance-bottom:0;mso-position-horizontal:absolute;mso-position-horizontal-relative:text;mso-position-vertical:absolute;mso-position-vertical-relative:text" o:gfxdata="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" strokecolor="#c00000" strokeweight="2pt">
+              <v:shape w14:anchorId="3E714EA9" id="Straight Arrow Connector 21" o:spid="_x0000_s1026" type="#_x0000_t32" style="position:absolute;margin-left:384.45pt;margin-top:13.2pt;width:31.9pt;height:22.55pt;flip:x y;z-index:251642880;visibility:visible;mso-wrap-style:square;mso-wrap-distance-left:9pt;mso-wrap-distance-top:0;mso-wrap-distance-right:9pt;mso-wrap-distance-bottom:0;mso-position-horizontal:absolute;mso-position-horizontal-relative:text;mso-position-vertical:absolute;mso-position-vertical-relative:text" o:gfxdata="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" strokecolor="#c00000" strokeweight="2pt">
                 <v:stroke endarrow="block" joinstyle="miter"/>
               </v:shape>
             </w:pict>
@@ -8514,7 +8514,7 @@
           </mc:Choice>
           <mc:Fallback>
             <w:pict>
-              <v:shape w14:anchorId="38A513A1" id="Straight Arrow Connector 121" o:spid="_x0000_s1026" type="#_x0000_t32" style="position:absolute;margin-left:184.7pt;margin-top:14.3pt;width:230.4pt;height:3.6pt;flip:x;z-index:251654144;visibility:visible;mso-wrap-style:square;mso-width-percent:0;mso-height-percent:0;mso-wrap-distance-left:9pt;mso-wrap-distance-top:0;mso-wrap-distance-right:9pt;mso-wrap-distance-bottom:0;mso-position-horizontal:absolute;mso-position-horizontal-relative:text;mso-position-vertical:absolute;mso-position-vertical-relative:text;mso-width-percent:0;mso-height-percent:0;mso-width-relative:margin;mso-height-relative:margin" o:gfxdata="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" strokecolor="#c00000" strokeweight="2pt">
+              <v:shape w14:anchorId="561A25CF" id="Straight Arrow Connector 121" o:spid="_x0000_s1026" type="#_x0000_t32" style="position:absolute;margin-left:184.7pt;margin-top:14.3pt;width:230.4pt;height:3.6pt;flip:x;z-index:251654144;visibility:visible;mso-wrap-style:square;mso-width-percent:0;mso-height-percent:0;mso-wrap-distance-left:9pt;mso-wrap-distance-top:0;mso-wrap-distance-right:9pt;mso-wrap-distance-bottom:0;mso-position-horizontal:absolute;mso-position-horizontal-relative:text;mso-position-vertical:absolute;mso-position-vertical-relative:text;mso-width-percent:0;mso-height-percent:0;mso-width-relative:margin;mso-height-relative:margin" o:gfxdata="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" strokecolor="#c00000" strokeweight="2pt">
                 <v:stroke endarrow="block" joinstyle="miter"/>
               </v:shape>
             </w:pict>
@@ -8589,7 +8589,7 @@
           </mc:Choice>
           <mc:Fallback>
             <w:pict>
-              <v:shape w14:anchorId="40D4007A" id="Straight Arrow Connector 40" o:spid="_x0000_s1026" type="#_x0000_t32" style="position:absolute;margin-left:384.4pt;margin-top:14.15pt;width:30.65pt;height:18.75pt;flip:x;z-index:251646976;visibility:visible;mso-wrap-style:square;mso-width-percent:0;mso-height-percent:0;mso-wrap-distance-left:9pt;mso-wrap-distance-top:0;mso-wrap-distance-right:9pt;mso-wrap-distance-bottom:0;mso-position-horizontal:absolute;mso-position-horizontal-relative:text;mso-position-vertical:absolute;mso-position-vertical-relative:text;mso-width-percent:0;mso-height-percent:0;mso-width-relative:margin;mso-height-relative:margin" o:gfxdata="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" strokecolor="#c00000" strokeweight="2pt">
+              <v:shape w14:anchorId="22FC1B57" id="Straight Arrow Connector 40" o:spid="_x0000_s1026" type="#_x0000_t32" style="position:absolute;margin-left:384.4pt;margin-top:14.15pt;width:30.65pt;height:18.75pt;flip:x;z-index:251646976;visibility:visible;mso-wrap-style:square;mso-width-percent:0;mso-height-percent:0;mso-wrap-distance-left:9pt;mso-wrap-distance-top:0;mso-wrap-distance-right:9pt;mso-wrap-distance-bottom:0;mso-position-horizontal:absolute;mso-position-horizontal-relative:text;mso-position-vertical:absolute;mso-position-vertical-relative:text;mso-width-percent:0;mso-height-percent:0;mso-width-relative:margin;mso-height-relative:margin" o:gfxdata="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" strokecolor="#c00000" strokeweight="2pt">
                 <v:stroke endarrow="block" joinstyle="miter"/>
               </v:shape>
             </w:pict>
@@ -8775,13 +8775,8 @@
                               <w:jc w:val="center"/>
                             </w:pPr>
                             <w:r>
-                              <w:t xml:space="preserve">Valet </w:t>
+                              <w:t>Valet Engine</w:t>
                             </w:r>
-                            <w:r>
-                              <w:t>Engine</w:t>
-                            </w:r>
-                            <w:bookmarkStart w:id="4" w:name="_GoBack"/>
-                            <w:bookmarkEnd w:id="4"/>
                           </w:p>
                         </w:txbxContent>
                       </wps:txbx>
@@ -8808,13 +8803,8 @@
                         <w:jc w:val="center"/>
                       </w:pPr>
                       <w:r>
-                        <w:t xml:space="preserve">Valet </w:t>
+                        <w:t>Valet Engine</w:t>
                       </w:r>
-                      <w:r>
-                        <w:t>Engine</w:t>
-                      </w:r>
-                      <w:bookmarkStart w:id="5" w:name="_GoBack"/>
-                      <w:bookmarkEnd w:id="5"/>
                     </w:p>
                   </w:txbxContent>
                 </v:textbox>
@@ -9182,7 +9172,7 @@
           </mc:Choice>
           <mc:Fallback>
             <w:pict>
-              <v:shape w14:anchorId="6E128ACA" id="Straight Arrow Connector 20" o:spid="_x0000_s1026" type="#_x0000_t32" style="position:absolute;margin-left:142.75pt;margin-top:162.15pt;width:0;height:0;z-index:251606016;visibility:visible;mso-wrap-style:square;mso-wrap-distance-left:9pt;mso-wrap-distance-top:0;mso-wrap-distance-right:9pt;mso-wrap-distance-bottom:0;mso-position-horizontal:absolute;mso-position-horizontal-relative:text;mso-position-vertical:absolute;mso-position-vertical-relative:text" o:gfxdata="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" strokecolor="#5b9bd5 [3204]" strokeweight=".5pt">
+              <v:shape w14:anchorId="15401A84" id="Straight Arrow Connector 20" o:spid="_x0000_s1026" type="#_x0000_t32" style="position:absolute;margin-left:142.75pt;margin-top:162.15pt;width:0;height:0;z-index:251606016;visibility:visible;mso-wrap-style:square;mso-wrap-distance-left:9pt;mso-wrap-distance-top:0;mso-wrap-distance-right:9pt;mso-wrap-distance-bottom:0;mso-position-horizontal:absolute;mso-position-horizontal-relative:text;mso-position-vertical:absolute;mso-position-vertical-relative:text" o:gfxdata="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" strokecolor="#5b9bd5 [3204]" strokeweight=".5pt">
                 <v:stroke endarrow="block" joinstyle="miter"/>
               </v:shape>
             </w:pict>
@@ -10303,9 +10293,9 @@
           <w:numId w:val="14"/>
         </w:numPr>
       </w:pPr>
-      <w:bookmarkStart w:id="6" w:name="_Configuring_Clustered_Valet"/>
-      <w:bookmarkStart w:id="7" w:name="_Toc454877738"/>
-      <w:bookmarkEnd w:id="6"/>
+      <w:bookmarkStart w:id="4" w:name="_Configuring_Clustered_Valet"/>
+      <w:bookmarkStart w:id="5" w:name="_Toc454877738"/>
+      <w:bookmarkEnd w:id="4"/>
       <w:r>
         <w:lastRenderedPageBreak/>
         <w:t xml:space="preserve">Configuring </w:t>
@@ -10319,7 +10309,7 @@
       <w:r>
         <w:t>Valet</w:t>
       </w:r>
-      <w:bookmarkEnd w:id="7"/>
+      <w:bookmarkEnd w:id="5"/>
     </w:p>
     <w:p>
       <w:pPr>
@@ -10329,11 +10319,11 @@
           <w:numId w:val="14"/>
         </w:numPr>
       </w:pPr>
-      <w:bookmarkStart w:id="8" w:name="_Toc454877739"/>
+      <w:bookmarkStart w:id="6" w:name="_Toc454877739"/>
       <w:r>
         <w:t>Prerequisites</w:t>
       </w:r>
-      <w:bookmarkEnd w:id="8"/>
+      <w:bookmarkEnd w:id="6"/>
     </w:p>
     <w:p/>
     <w:p>
@@ -10808,7 +10798,7 @@
           <w:numId w:val="14"/>
         </w:numPr>
       </w:pPr>
-      <w:bookmarkStart w:id="9" w:name="_Toc454877740"/>
+      <w:bookmarkStart w:id="7" w:name="_Toc454877740"/>
       <w:r>
         <w:t>Configuring Valet o</w:t>
       </w:r>
@@ -10821,7 +10811,7 @@
       <w:r>
         <w:t>valet1</w:t>
       </w:r>
-      <w:bookmarkEnd w:id="9"/>
+      <w:bookmarkEnd w:id="7"/>
     </w:p>
     <w:p>
       <w:pPr>
@@ -10831,12 +10821,12 @@
           <w:numId w:val="14"/>
         </w:numPr>
       </w:pPr>
-      <w:bookmarkStart w:id="10" w:name="_Toc454877741"/>
+      <w:bookmarkStart w:id="8" w:name="_Toc454877741"/>
       <w:proofErr w:type="spellStart"/>
       <w:r>
         <w:t>HaValet</w:t>
       </w:r>
-      <w:bookmarkEnd w:id="10"/>
+      <w:bookmarkEnd w:id="8"/>
       <w:proofErr w:type="spellEnd"/>
     </w:p>
     <w:p>
@@ -11241,11 +11231,11 @@
           <w:numId w:val="14"/>
         </w:numPr>
       </w:pPr>
-      <w:bookmarkStart w:id="11" w:name="_Toc454877742"/>
+      <w:bookmarkStart w:id="9" w:name="_Toc454877742"/>
       <w:r>
         <w:t>Valet API</w:t>
       </w:r>
-      <w:bookmarkEnd w:id="11"/>
+      <w:bookmarkEnd w:id="9"/>
     </w:p>
     <w:p>
       <w:pPr>
@@ -12979,11 +12969,11 @@
           <w:numId w:val="14"/>
         </w:numPr>
       </w:pPr>
-      <w:bookmarkStart w:id="12" w:name="_Toc454877744"/>
+      <w:bookmarkStart w:id="10" w:name="_Toc454877744"/>
       <w:r>
         <w:t>Music</w:t>
       </w:r>
-      <w:bookmarkEnd w:id="12"/>
+      <w:bookmarkEnd w:id="10"/>
     </w:p>
     <w:p>
       <w:pPr>
@@ -13078,14 +13068,14 @@
           <w:numId w:val="14"/>
         </w:numPr>
       </w:pPr>
-      <w:bookmarkStart w:id="13" w:name="_Toc454877745"/>
+      <w:bookmarkStart w:id="11" w:name="_Toc454877745"/>
       <w:r>
         <w:t>Z</w:t>
       </w:r>
       <w:r>
         <w:t>ookeeper</w:t>
       </w:r>
-      <w:bookmarkEnd w:id="13"/>
+      <w:bookmarkEnd w:id="11"/>
     </w:p>
     <w:p>
       <w:pPr>
@@ -13124,11 +13114,11 @@
           <w:numId w:val="14"/>
         </w:numPr>
       </w:pPr>
-      <w:bookmarkStart w:id="14" w:name="_Toc454877746"/>
+      <w:bookmarkStart w:id="12" w:name="_Toc454877746"/>
       <w:r>
         <w:t>Cassandra</w:t>
       </w:r>
-      <w:bookmarkEnd w:id="14"/>
+      <w:bookmarkEnd w:id="12"/>
     </w:p>
     <w:p>
       <w:pPr>
@@ -13162,7 +13152,7 @@
           <w:numId w:val="14"/>
         </w:numPr>
       </w:pPr>
-      <w:bookmarkStart w:id="15" w:name="_Toc454877747"/>
+      <w:bookmarkStart w:id="13" w:name="_Toc454877747"/>
       <w:r>
         <w:t>Supervisor</w:t>
       </w:r>
@@ -13177,7 +13167,7 @@
       <w:r>
         <w:t xml:space="preserve"> watchdog)</w:t>
       </w:r>
-      <w:bookmarkEnd w:id="15"/>
+      <w:bookmarkEnd w:id="13"/>
     </w:p>
     <w:p>
       <w:pPr>
@@ -13199,11 +13189,11 @@
           <w:numId w:val="14"/>
         </w:numPr>
       </w:pPr>
-      <w:bookmarkStart w:id="16" w:name="_Toc454877748"/>
+      <w:bookmarkStart w:id="14" w:name="_Toc454877748"/>
       <w:r>
         <w:t>Event Listener</w:t>
       </w:r>
-      <w:bookmarkEnd w:id="16"/>
+      <w:bookmarkEnd w:id="14"/>
     </w:p>
     <w:p>
       <w:pPr>
@@ -13685,7 +13675,7 @@
           <w:numId w:val="14"/>
         </w:numPr>
       </w:pPr>
-      <w:bookmarkStart w:id="17" w:name="_Toc454877749"/>
+      <w:bookmarkStart w:id="15" w:name="_Toc454877749"/>
       <w:r>
         <w:lastRenderedPageBreak/>
         <w:t>Configuring Valet o</w:t>
@@ -13699,7 +13689,7 @@
       <w:r>
         <w:t>valet2</w:t>
       </w:r>
-      <w:bookmarkEnd w:id="17"/>
+      <w:bookmarkEnd w:id="15"/>
     </w:p>
     <w:p>
       <w:pPr>
@@ -13709,12 +13699,12 @@
           <w:numId w:val="14"/>
         </w:numPr>
       </w:pPr>
-      <w:bookmarkStart w:id="18" w:name="_Toc454877750"/>
+      <w:bookmarkStart w:id="16" w:name="_Toc454877750"/>
       <w:proofErr w:type="spellStart"/>
       <w:r>
         <w:t>HaValet</w:t>
       </w:r>
-      <w:bookmarkEnd w:id="18"/>
+      <w:bookmarkEnd w:id="16"/>
       <w:proofErr w:type="spellEnd"/>
     </w:p>
     <w:p>
@@ -14147,11 +14137,11 @@
           <w:numId w:val="14"/>
         </w:numPr>
       </w:pPr>
-      <w:bookmarkStart w:id="19" w:name="_Toc454877751"/>
+      <w:bookmarkStart w:id="17" w:name="_Toc454877751"/>
       <w:r>
         <w:t>Valet API</w:t>
       </w:r>
-      <w:bookmarkEnd w:id="19"/>
+      <w:bookmarkEnd w:id="17"/>
     </w:p>
     <w:p>
       <w:pPr>
@@ -14492,6 +14482,14 @@
           <w:szCs w:val="20"/>
         </w:rPr>
         <w:t>ostro</w:t>
+      </w:r>
+      <w:r>
+        <w:rPr>
+          <w:rFonts w:ascii="Courier New" w:eastAsia="Times New Roman" w:hAnsi="Courier New" w:cs="Courier New"/>
+          <w:sz w:val="20"/>
+          <w:szCs w:val="20"/>
+        </w:rPr>
+        <w:t>_server</w:t>
       </w:r>
       <w:proofErr w:type="spellEnd"/>
       <w:r>
@@ -14898,6 +14896,16 @@
         </w:rPr>
         <w:t>ostro</w:t>
       </w:r>
+      <w:r>
+        <w:rPr>
+          <w:rFonts w:ascii="Courier New" w:eastAsia="Times New Roman" w:hAnsi="Courier New" w:cs="Courier New"/>
+          <w:sz w:val="20"/>
+          <w:szCs w:val="20"/>
+        </w:rPr>
+        <w:t>_server</w:t>
+      </w:r>
+      <w:bookmarkStart w:id="18" w:name="_GoBack"/>
+      <w:bookmarkEnd w:id="18"/>
       <w:proofErr w:type="spellEnd"/>
       <w:r>
         <w:rPr>
@@ -14946,14 +14954,14 @@
           <w:numId w:val="14"/>
         </w:numPr>
       </w:pPr>
-      <w:bookmarkStart w:id="20" w:name="_Toc454877753"/>
+      <w:bookmarkStart w:id="19" w:name="_Toc454877753"/>
       <w:r>
         <w:t>M</w:t>
       </w:r>
       <w:r>
         <w:t>usic</w:t>
       </w:r>
-      <w:bookmarkEnd w:id="20"/>
+      <w:bookmarkEnd w:id="19"/>
     </w:p>
     <w:p>
       <w:pPr>
@@ -15037,11 +15045,11 @@
           <w:numId w:val="14"/>
         </w:numPr>
       </w:pPr>
-      <w:bookmarkStart w:id="21" w:name="_Toc454877754"/>
+      <w:bookmarkStart w:id="20" w:name="_Toc454877754"/>
       <w:r>
         <w:t>Zookeeper</w:t>
       </w:r>
-      <w:bookmarkEnd w:id="21"/>
+      <w:bookmarkEnd w:id="20"/>
     </w:p>
     <w:p>
       <w:pPr>
@@ -15140,11 +15148,11 @@
           <w:numId w:val="14"/>
         </w:numPr>
       </w:pPr>
-      <w:bookmarkStart w:id="22" w:name="_Toc454877755"/>
+      <w:bookmarkStart w:id="21" w:name="_Toc454877755"/>
       <w:r>
         <w:t>Cassandra</w:t>
       </w:r>
-      <w:bookmarkEnd w:id="22"/>
+      <w:bookmarkEnd w:id="21"/>
     </w:p>
     <w:p>
       <w:pPr>
@@ -15178,7 +15186,7 @@
           <w:numId w:val="14"/>
         </w:numPr>
       </w:pPr>
-      <w:bookmarkStart w:id="23" w:name="_Toc454877756"/>
+      <w:bookmarkStart w:id="22" w:name="_Toc454877756"/>
       <w:r>
         <w:t>Supervisor (</w:t>
       </w:r>
@@ -15190,7 +15198,7 @@
       <w:r>
         <w:t xml:space="preserve"> watchdog)</w:t>
       </w:r>
-      <w:bookmarkEnd w:id="23"/>
+      <w:bookmarkEnd w:id="22"/>
       <w:r>
         <w:t xml:space="preserve"> </w:t>
       </w:r>
@@ -15512,11 +15520,11 @@
           <w:numId w:val="14"/>
         </w:numPr>
       </w:pPr>
-      <w:bookmarkStart w:id="24" w:name="_Toc454877757"/>
+      <w:bookmarkStart w:id="23" w:name="_Toc454877757"/>
       <w:r>
         <w:t>Event Listener</w:t>
       </w:r>
-      <w:bookmarkEnd w:id="24"/>
+      <w:bookmarkEnd w:id="23"/>
     </w:p>
     <w:p>
       <w:pPr>
@@ -15727,7 +15735,7 @@
           <w:numId w:val="14"/>
         </w:numPr>
       </w:pPr>
-      <w:bookmarkStart w:id="25" w:name="_Toc454877758"/>
+      <w:bookmarkStart w:id="24" w:name="_Toc454877758"/>
       <w:r>
         <w:lastRenderedPageBreak/>
         <w:t>Configuring Valet o</w:t>
@@ -15741,7 +15749,7 @@
       <w:r>
         <w:t>valet3</w:t>
       </w:r>
-      <w:bookmarkEnd w:id="25"/>
+      <w:bookmarkEnd w:id="24"/>
     </w:p>
     <w:p>
       <w:pPr>
@@ -15780,7 +15788,7 @@
           <w:numId w:val="14"/>
         </w:numPr>
       </w:pPr>
-      <w:bookmarkStart w:id="26" w:name="_Toc454877759"/>
+      <w:bookmarkStart w:id="25" w:name="_Toc454877759"/>
       <w:r>
         <w:t>Supervisor (</w:t>
       </w:r>
@@ -15792,7 +15800,7 @@
       <w:r>
         <w:t xml:space="preserve"> watchdog)</w:t>
       </w:r>
-      <w:bookmarkEnd w:id="26"/>
+      <w:bookmarkEnd w:id="25"/>
     </w:p>
     <w:p>
       <w:pPr>
@@ -16124,12 +16132,12 @@
           <w:numId w:val="14"/>
         </w:numPr>
       </w:pPr>
-      <w:bookmarkStart w:id="27" w:name="_Toc454877760"/>
+      <w:bookmarkStart w:id="26" w:name="_Toc454877760"/>
       <w:proofErr w:type="spellStart"/>
       <w:r>
         <w:t>HaValet</w:t>
       </w:r>
-      <w:bookmarkEnd w:id="27"/>
+      <w:bookmarkEnd w:id="26"/>
       <w:proofErr w:type="spellEnd"/>
     </w:p>
     <w:p>
@@ -16259,11 +16267,11 @@
           <w:numId w:val="14"/>
         </w:numPr>
       </w:pPr>
-      <w:bookmarkStart w:id="28" w:name="_Toc454877761"/>
+      <w:bookmarkStart w:id="27" w:name="_Toc454877761"/>
       <w:r>
         <w:t>Valet API</w:t>
       </w:r>
-      <w:bookmarkEnd w:id="28"/>
+      <w:bookmarkEnd w:id="27"/>
     </w:p>
     <w:p>
       <w:pPr>
@@ -16542,11 +16550,11 @@
           <w:numId w:val="14"/>
         </w:numPr>
       </w:pPr>
-      <w:bookmarkStart w:id="29" w:name="_Toc454877763"/>
+      <w:bookmarkStart w:id="28" w:name="_Toc454877763"/>
       <w:r>
         <w:t>Music</w:t>
       </w:r>
-      <w:bookmarkEnd w:id="29"/>
+      <w:bookmarkEnd w:id="28"/>
     </w:p>
     <w:p>
       <w:pPr>
@@ -16641,11 +16649,11 @@
           <w:numId w:val="14"/>
         </w:numPr>
       </w:pPr>
-      <w:bookmarkStart w:id="30" w:name="_Toc454877764"/>
+      <w:bookmarkStart w:id="29" w:name="_Toc454877764"/>
       <w:r>
         <w:t>Zookeeper</w:t>
       </w:r>
-      <w:bookmarkEnd w:id="30"/>
+      <w:bookmarkEnd w:id="29"/>
     </w:p>
     <w:p>
       <w:pPr>
@@ -16738,11 +16746,11 @@
           <w:numId w:val="14"/>
         </w:numPr>
       </w:pPr>
-      <w:bookmarkStart w:id="31" w:name="_Toc454877765"/>
+      <w:bookmarkStart w:id="30" w:name="_Toc454877765"/>
       <w:r>
         <w:t>Cassandra</w:t>
       </w:r>
-      <w:bookmarkEnd w:id="31"/>
+      <w:bookmarkEnd w:id="30"/>
     </w:p>
     <w:p/>
     <w:p>
@@ -16753,11 +16761,11 @@
           <w:numId w:val="14"/>
         </w:numPr>
       </w:pPr>
-      <w:bookmarkStart w:id="32" w:name="_Toc454877766"/>
+      <w:bookmarkStart w:id="31" w:name="_Toc454877766"/>
       <w:r>
         <w:t>Event Listener</w:t>
       </w:r>
-      <w:bookmarkEnd w:id="32"/>
+      <w:bookmarkEnd w:id="31"/>
     </w:p>
     <w:p>
       <w:pPr>
@@ -16917,7 +16925,7 @@
           <w:numId w:val="14"/>
         </w:numPr>
       </w:pPr>
-      <w:bookmarkStart w:id="33" w:name="_Toc454877767"/>
+      <w:bookmarkStart w:id="32" w:name="_Toc454877767"/>
       <w:r>
         <w:lastRenderedPageBreak/>
         <w:t xml:space="preserve">Installing </w:t>
@@ -16948,7 +16956,7 @@
       <w:r>
         <w:t>Nova, Heat.</w:t>
       </w:r>
-      <w:bookmarkEnd w:id="33"/>
+      <w:bookmarkEnd w:id="32"/>
     </w:p>
     <w:p/>
     <w:p>
@@ -17896,11 +17904,11 @@
           <w:numId w:val="14"/>
         </w:numPr>
       </w:pPr>
-      <w:bookmarkStart w:id="34" w:name="_Toc454877768"/>
+      <w:bookmarkStart w:id="33" w:name="_Toc454877768"/>
       <w:r>
         <w:t>Nova</w:t>
       </w:r>
-      <w:bookmarkEnd w:id="34"/>
+      <w:bookmarkEnd w:id="33"/>
     </w:p>
     <w:p>
       <w:pPr>
@@ -19143,11 +19151,11 @@
           <w:numId w:val="14"/>
         </w:numPr>
       </w:pPr>
-      <w:bookmarkStart w:id="35" w:name="_Toc454877769"/>
+      <w:bookmarkStart w:id="34" w:name="_Toc454877769"/>
       <w:r>
         <w:t>Heat</w:t>
       </w:r>
-      <w:bookmarkEnd w:id="35"/>
+      <w:bookmarkEnd w:id="34"/>
     </w:p>
     <w:p>
       <w:pPr>
@@ -20150,15 +20158,15 @@
           <w:numId w:val="14"/>
         </w:numPr>
       </w:pPr>
-      <w:bookmarkStart w:id="36" w:name="_Toc454877770"/>
+      <w:bookmarkStart w:id="35" w:name="_Toc454877770"/>
       <w:r>
         <w:t>Appendix</w:t>
       </w:r>
+      <w:bookmarkEnd w:id="35"/>
+    </w:p>
+    <w:p>
+      <w:bookmarkStart w:id="36" w:name="_HaProxy_configuration_sample"/>
       <w:bookmarkEnd w:id="36"/>
-    </w:p>
-    <w:p>
-      <w:bookmarkStart w:id="37" w:name="_HaProxy_configuration_sample"/>
-      <w:bookmarkEnd w:id="37"/>
       <w:r>
         <w:t>Appendix items are illustrations only and AIC integration can configure below items as needed to support the AIC environment.</w:t>
       </w:r>
@@ -20186,7 +20194,7 @@
           <w:numId w:val="14"/>
         </w:numPr>
       </w:pPr>
-      <w:bookmarkStart w:id="38" w:name="_Toc454877771"/>
+      <w:bookmarkStart w:id="37" w:name="_Toc454877771"/>
       <w:proofErr w:type="spellStart"/>
       <w:r>
         <w:t>H</w:t>
@@ -20212,7 +20220,7 @@
       <w:r>
         <w:t xml:space="preserve"> sample</w:t>
       </w:r>
-      <w:bookmarkEnd w:id="38"/>
+      <w:bookmarkEnd w:id="37"/>
       <w:r>
         <w:t xml:space="preserve"> </w:t>
       </w:r>
@@ -22116,13 +22124,13 @@
         <w:spacing w:after="200" w:line="276" w:lineRule="auto"/>
         <w:ind w:left="720"/>
       </w:pPr>
-      <w:bookmarkStart w:id="39" w:name="_Silent_SSH"/>
-      <w:bookmarkStart w:id="40" w:name="_Toc454877772"/>
+      <w:bookmarkStart w:id="38" w:name="_Silent_SSH"/>
+      <w:bookmarkStart w:id="39" w:name="_Toc454877772"/>
+      <w:bookmarkEnd w:id="38"/>
+      <w:r>
+        <w:t>Silent SSH</w:t>
+      </w:r>
       <w:bookmarkEnd w:id="39"/>
-      <w:r>
-        <w:t>Silent SSH</w:t>
-      </w:r>
-      <w:bookmarkEnd w:id="40"/>
     </w:p>
     <w:p>
       <w:pPr>
@@ -23401,12 +23409,12 @@
         <w:spacing w:after="200" w:line="276" w:lineRule="auto"/>
         <w:ind w:left="720"/>
       </w:pPr>
-      <w:bookmarkStart w:id="41" w:name="_Toc454877773"/>
+      <w:bookmarkStart w:id="40" w:name="_Toc454877773"/>
       <w:r>
         <w:lastRenderedPageBreak/>
         <w:t>Health Checks (Loggers, Testing URLs)</w:t>
       </w:r>
-      <w:bookmarkEnd w:id="41"/>
+      <w:bookmarkEnd w:id="40"/>
     </w:p>
     <w:p>
       <w:pPr>
@@ -23424,11 +23432,11 @@
           <w:numId w:val="14"/>
         </w:numPr>
       </w:pPr>
-      <w:bookmarkStart w:id="42" w:name="_Toc454877774"/>
+      <w:bookmarkStart w:id="41" w:name="_Toc454877774"/>
       <w:r>
         <w:t>Zookeeper</w:t>
       </w:r>
-      <w:bookmarkEnd w:id="42"/>
+      <w:bookmarkEnd w:id="41"/>
     </w:p>
     <w:p>
       <w:pPr>
@@ -23495,11 +23503,11 @@
           <w:numId w:val="14"/>
         </w:numPr>
       </w:pPr>
-      <w:bookmarkStart w:id="43" w:name="_Toc454877775"/>
+      <w:bookmarkStart w:id="42" w:name="_Toc454877775"/>
       <w:r>
         <w:t>Cassandra</w:t>
       </w:r>
-      <w:bookmarkEnd w:id="43"/>
+      <w:bookmarkEnd w:id="42"/>
     </w:p>
     <w:p>
       <w:pPr>
@@ -23599,11 +23607,11 @@
           <w:numId w:val="14"/>
         </w:numPr>
       </w:pPr>
-      <w:bookmarkStart w:id="44" w:name="_Toc454877776"/>
+      <w:bookmarkStart w:id="43" w:name="_Toc454877776"/>
       <w:r>
         <w:t>Music</w:t>
       </w:r>
-      <w:bookmarkEnd w:id="44"/>
+      <w:bookmarkEnd w:id="43"/>
     </w:p>
     <w:p>
       <w:pPr>
@@ -23706,11 +23714,11 @@
           <w:numId w:val="14"/>
         </w:numPr>
       </w:pPr>
-      <w:bookmarkStart w:id="45" w:name="_Toc454877777"/>
+      <w:bookmarkStart w:id="44" w:name="_Toc454877777"/>
       <w:r>
         <w:t>Valet API</w:t>
       </w:r>
-      <w:bookmarkEnd w:id="45"/>
+      <w:bookmarkEnd w:id="44"/>
     </w:p>
     <w:p>
       <w:pPr>
@@ -23967,12 +23975,12 @@
           <w:numId w:val="14"/>
         </w:numPr>
       </w:pPr>
-      <w:bookmarkStart w:id="46" w:name="_Toc454877779"/>
+      <w:bookmarkStart w:id="45" w:name="_Toc454877779"/>
       <w:proofErr w:type="spellStart"/>
       <w:r>
         <w:t>HaValet</w:t>
       </w:r>
-      <w:bookmarkEnd w:id="46"/>
+      <w:bookmarkEnd w:id="45"/>
       <w:proofErr w:type="spellEnd"/>
     </w:p>
     <w:p>
@@ -24186,11 +24194,11 @@
           <w:numId w:val="14"/>
         </w:numPr>
       </w:pPr>
-      <w:bookmarkStart w:id="47" w:name="_Toc454877780"/>
+      <w:bookmarkStart w:id="46" w:name="_Toc454877780"/>
       <w:r>
         <w:t>Events Listener</w:t>
       </w:r>
-      <w:bookmarkEnd w:id="47"/>
+      <w:bookmarkEnd w:id="46"/>
     </w:p>
     <w:p>
       <w:pPr>
@@ -27617,6 +27625,7 @@
   <w:style w:type="character" w:default="1" w:styleId="DefaultParagraphFont">
     <w:name w:val="Default Paragraph Font"/>
     <w:uiPriority w:val="1"/>
+    <w:semiHidden/>
     <w:unhideWhenUsed/>
   </w:style>
   <w:style w:type="table" w:default="1" w:styleId="TableNormal">
@@ -28272,7 +28281,7 @@
 </file>
 
 <file path=customXml/itemProps1.xml><?xml version="1.0" encoding="utf-8"?>
-<ds:datastoreItem xmlns:ds="http://schemas.openxmlformats.org/officeDocument/2006/customXml" ds:itemID="{A6C2326C-4383-4722-921D-F46D8B3F57DA}">
+<ds:datastoreItem xmlns:ds="http://schemas.openxmlformats.org/officeDocument/2006/customXml" ds:itemID="{96E91769-CA61-4D5A-AFE2-8AC5AF805CAC}">
   <ds:schemaRefs>
     <ds:schemaRef ds:uri="http://schemas.openxmlformats.org/officeDocument/2006/bibliography"/>
   </ds:schemaRefs>

</xml_diff>